<commit_message>
Added the first version of the Reflection Document
</commit_message>
<xml_diff>
--- a/Version Control Process.docx
+++ b/Version Control Process.docx
@@ -42,7 +42,17 @@
           <w:sz w:val="56"/>
           <w:szCs w:val="56"/>
         </w:rPr>
-        <w:t>Version Control</w:t>
+        <w:t xml:space="preserve">Version </w:t>
+      </w:r>
+      <w:proofErr w:type="gramStart"/>
+      <w:r>
+        <w:rPr>
+          <w:rStyle w:val="normaltextrun"/>
+          <w:rFonts w:ascii="Calibri Light" w:hAnsi="Calibri Light" w:cs="Calibri Light"/>
+          <w:sz w:val="56"/>
+          <w:szCs w:val="56"/>
+        </w:rPr>
+        <w:t>Control</w:t>
       </w:r>
       <w:r>
         <w:rPr>
@@ -62,6 +72,7 @@
         </w:rPr>
         <w:t xml:space="preserve"> Process</w:t>
       </w:r>
+      <w:proofErr w:type="gramEnd"/>
     </w:p>
     <w:p/>
     <w:p>
@@ -125,7 +136,15 @@
         <w:t>㉿</w:t>
       </w:r>
       <w:r>
-        <w:t>BB360)-[/mnt/BB/Bimbo BAKARE/Drive recovered/J97 - Master of Cyber Security/CYB6012.2023.AC1 Cyber Project 1/Project]</w:t>
+        <w:t>BB360)</w:t>
+      </w:r>
+      <w:proofErr w:type="gramStart"/>
+      <w:r>
+        <w:t>-[</w:t>
+      </w:r>
+      <w:proofErr w:type="gramEnd"/>
+      <w:r>
+        <w:t>/mnt/BB/Bimbo BAKARE/Drive recovered/J97 - Master of Cyber Security/CYB6012.2023.AC1 Cyber Project 1/Project]</w:t>
       </w:r>
     </w:p>
     <w:p>
@@ -273,76 +292,108 @@
         <w:t>──</w:t>
       </w:r>
       <w:r>
-        <w:t xml:space="preserve"> Project - Cyber Resilience Assessment  of an OFI.docx</w:t>
-      </w:r>
-    </w:p>
-    <w:p>
-      <w:pPr>
-        <w:spacing w:after="0" w:line="240" w:lineRule="auto"/>
-      </w:pPr>
-      <w:r>
-        <w:t xml:space="preserve">│   </w:t>
-      </w:r>
-      <w:r>
-        <w:rPr>
-          <w:rFonts w:ascii="Arial" w:hAnsi="Arial" w:cs="Arial"/>
-        </w:rPr>
-        <w:t>├</w:t>
-      </w:r>
-      <w:r>
-        <w:rPr>
-          <w:rFonts w:ascii="Calibri" w:hAnsi="Calibri" w:cs="Calibri"/>
-        </w:rPr>
-        <w:t>──</w:t>
-      </w:r>
-      <w:r>
-        <w:t xml:space="preserve"> Project - Cyber Resilience Assessment  of an OFIv1.docx</w:t>
-      </w:r>
-    </w:p>
-    <w:p>
-      <w:pPr>
-        <w:spacing w:after="0" w:line="240" w:lineRule="auto"/>
-      </w:pPr>
-      <w:r>
-        <w:t xml:space="preserve">│   </w:t>
-      </w:r>
-      <w:r>
-        <w:rPr>
-          <w:rFonts w:ascii="Arial" w:hAnsi="Arial" w:cs="Arial"/>
-        </w:rPr>
-        <w:t>├</w:t>
-      </w:r>
-      <w:r>
-        <w:rPr>
-          <w:rFonts w:ascii="Calibri" w:hAnsi="Calibri" w:cs="Calibri"/>
-        </w:rPr>
-        <w:t>──</w:t>
-      </w:r>
-      <w:r>
-        <w:t xml:space="preserve"> Project - Cyber Resilience Assessment  of an OFIv2.docx</w:t>
-      </w:r>
-    </w:p>
-    <w:p>
-      <w:pPr>
-        <w:spacing w:after="0" w:line="240" w:lineRule="auto"/>
-      </w:pPr>
-      <w:r>
-        <w:t xml:space="preserve">│   </w:t>
-      </w:r>
-      <w:r>
-        <w:rPr>
-          <w:rFonts w:ascii="Arial" w:hAnsi="Arial" w:cs="Arial"/>
-        </w:rPr>
-        <w:t>├</w:t>
-      </w:r>
-      <w:r>
-        <w:rPr>
-          <w:rFonts w:ascii="Calibri" w:hAnsi="Calibri" w:cs="Calibri"/>
-        </w:rPr>
-        <w:t>──</w:t>
-      </w:r>
-      <w:r>
-        <w:t xml:space="preserve"> Project - Cyber Resilience Assessment  of an OFIv3.docx</w:t>
+        <w:t xml:space="preserve"> Project - Cyber Resilience </w:t>
+      </w:r>
+      <w:proofErr w:type="gramStart"/>
+      <w:r>
+        <w:t>Assessment  of</w:t>
+      </w:r>
+      <w:proofErr w:type="gramEnd"/>
+      <w:r>
+        <w:t xml:space="preserve"> an OFI.docx</w:t>
+      </w:r>
+    </w:p>
+    <w:p>
+      <w:pPr>
+        <w:spacing w:after="0" w:line="240" w:lineRule="auto"/>
+      </w:pPr>
+      <w:r>
+        <w:t xml:space="preserve">│   </w:t>
+      </w:r>
+      <w:r>
+        <w:rPr>
+          <w:rFonts w:ascii="Arial" w:hAnsi="Arial" w:cs="Arial"/>
+        </w:rPr>
+        <w:t>├</w:t>
+      </w:r>
+      <w:r>
+        <w:rPr>
+          <w:rFonts w:ascii="Calibri" w:hAnsi="Calibri" w:cs="Calibri"/>
+        </w:rPr>
+        <w:t>──</w:t>
+      </w:r>
+      <w:r>
+        <w:t xml:space="preserve"> Project - Cyber Resilience </w:t>
+      </w:r>
+      <w:proofErr w:type="gramStart"/>
+      <w:r>
+        <w:t>Assessment  of</w:t>
+      </w:r>
+      <w:proofErr w:type="gramEnd"/>
+      <w:r>
+        <w:t xml:space="preserve"> an OFIv1.docx</w:t>
+      </w:r>
+    </w:p>
+    <w:p>
+      <w:pPr>
+        <w:spacing w:after="0" w:line="240" w:lineRule="auto"/>
+      </w:pPr>
+      <w:r>
+        <w:t xml:space="preserve">│   </w:t>
+      </w:r>
+      <w:r>
+        <w:rPr>
+          <w:rFonts w:ascii="Arial" w:hAnsi="Arial" w:cs="Arial"/>
+        </w:rPr>
+        <w:t>├</w:t>
+      </w:r>
+      <w:r>
+        <w:rPr>
+          <w:rFonts w:ascii="Calibri" w:hAnsi="Calibri" w:cs="Calibri"/>
+        </w:rPr>
+        <w:t>──</w:t>
+      </w:r>
+      <w:r>
+        <w:t xml:space="preserve"> Project - Cyber Resilience </w:t>
+      </w:r>
+      <w:proofErr w:type="gramStart"/>
+      <w:r>
+        <w:t>Assessment  of</w:t>
+      </w:r>
+      <w:proofErr w:type="gramEnd"/>
+      <w:r>
+        <w:t xml:space="preserve"> an OFIv2.docx</w:t>
+      </w:r>
+    </w:p>
+    <w:p>
+      <w:pPr>
+        <w:spacing w:after="0" w:line="240" w:lineRule="auto"/>
+      </w:pPr>
+      <w:r>
+        <w:t xml:space="preserve">│   </w:t>
+      </w:r>
+      <w:r>
+        <w:rPr>
+          <w:rFonts w:ascii="Arial" w:hAnsi="Arial" w:cs="Arial"/>
+        </w:rPr>
+        <w:t>├</w:t>
+      </w:r>
+      <w:r>
+        <w:rPr>
+          <w:rFonts w:ascii="Calibri" w:hAnsi="Calibri" w:cs="Calibri"/>
+        </w:rPr>
+        <w:t>──</w:t>
+      </w:r>
+      <w:r>
+        <w:t xml:space="preserve"> Project - Cyber Resilience </w:t>
+      </w:r>
+      <w:proofErr w:type="gramStart"/>
+      <w:r>
+        <w:t>Assessment  of</w:t>
+      </w:r>
+      <w:proofErr w:type="gramEnd"/>
+      <w:r>
+        <w:t xml:space="preserve"> an OFIv3.docx</w:t>
       </w:r>
     </w:p>
     <w:p>
@@ -582,7 +633,7 @@
         <w:t>──</w:t>
       </w:r>
       <w:r>
-        <w:t xml:space="preserve"> Project - Cyber Resilience Assessment  of an OFIv3.docx</w:t>
+        <w:t xml:space="preserve"> Project - Cyber Resilience Assessment of an OFIv3.docx</w:t>
       </w:r>
     </w:p>
     <w:p>
@@ -989,13 +1040,60 @@
         <w:t xml:space="preserve">The </w:t>
       </w:r>
       <w:r>
+        <w:t>‘File’ folder is the staging area for documents that may/may not be included as part of the Project Portfolio. Once the decision has been made to include a file in the project portfolio, it gets moved from the ‘File” folder to the ‘</w:t>
+      </w:r>
+      <w:r>
         <w:t>Github_BB</w:t>
       </w:r>
       <w:r>
-        <w:t xml:space="preserve"> folder is the Git repository</w:t>
-      </w:r>
-      <w:r>
-        <w:t xml:space="preserve">, containing the .git folder. Every </w:t>
+        <w:t>’</w:t>
+      </w:r>
+      <w:r>
+        <w:t xml:space="preserve"> </w:t>
+      </w:r>
+      <w:proofErr w:type="gramStart"/>
+      <w:r>
+        <w:t>folder</w:t>
+      </w:r>
+      <w:proofErr w:type="gramEnd"/>
+      <w:r>
+        <w:t xml:space="preserve"> </w:t>
+      </w:r>
+    </w:p>
+    <w:p>
+      <w:pPr>
+        <w:pStyle w:val="BBNormal"/>
+      </w:pPr>
+    </w:p>
+    <w:p>
+      <w:pPr>
+        <w:pStyle w:val="BBNormal"/>
+      </w:pPr>
+      <w:r>
+        <w:t>‘</w:t>
+      </w:r>
+      <w:r>
+        <w:t>Github_BB</w:t>
+      </w:r>
+      <w:r>
+        <w:t>’</w:t>
+      </w:r>
+      <w:r>
+        <w:t xml:space="preserve"> folder </w:t>
+      </w:r>
+      <w:r>
+        <w:t>is the Git repository</w:t>
+      </w:r>
+      <w:r>
+        <w:t xml:space="preserve">, containing </w:t>
+      </w:r>
+      <w:proofErr w:type="gramStart"/>
+      <w:r>
+        <w:t>the .git</w:t>
+      </w:r>
+      <w:proofErr w:type="gramEnd"/>
+      <w:r>
+        <w:t xml:space="preserve"> folder. Every </w:t>
       </w:r>
       <w:r>
         <w:t xml:space="preserve">document </w:t>
@@ -1007,7 +1105,15 @@
         <w:t>here</w:t>
       </w:r>
       <w:r>
-        <w:t xml:space="preserve"> (except as contained in /.Gitignore file) </w:t>
+        <w:t xml:space="preserve"> (except as contained in </w:t>
+      </w:r>
+      <w:proofErr w:type="gramStart"/>
+      <w:r>
+        <w:t>/.Gitignore</w:t>
+      </w:r>
+      <w:proofErr w:type="gramEnd"/>
+      <w:r>
+        <w:t xml:space="preserve"> file) </w:t>
       </w:r>
       <w:r>
         <w:t xml:space="preserve"> is subject to version control</w:t>
@@ -1038,8 +1144,13 @@
         </w:numPr>
       </w:pPr>
       <w:r>
-        <w:t>Document is saved</w:t>
-      </w:r>
+        <w:t xml:space="preserve">Document is </w:t>
+      </w:r>
+      <w:proofErr w:type="gramStart"/>
+      <w:r>
+        <w:t>saved</w:t>
+      </w:r>
+      <w:proofErr w:type="gramEnd"/>
     </w:p>
     <w:p>
       <w:pPr>
@@ -1059,11 +1170,13 @@
         <w:ind w:left="1440"/>
       </w:pPr>
       <w:r>
-        <w:t xml:space="preserve">└── </w:t>
-      </w:r>
-      <w:r>
-        <w:t>git add .</w:t>
-      </w:r>
+        <w:t xml:space="preserve">└── git </w:t>
+      </w:r>
+      <w:proofErr w:type="gramStart"/>
+      <w:r>
+        <w:t>add .</w:t>
+      </w:r>
+      <w:proofErr w:type="gramEnd"/>
     </w:p>
     <w:p>
       <w:pPr>
@@ -1071,10 +1184,15 @@
         <w:ind w:left="1440"/>
       </w:pPr>
       <w:r>
-        <w:t xml:space="preserve">└── </w:t>
-      </w:r>
-      <w:r>
-        <w:t xml:space="preserve">git commit . </w:t>
+        <w:t xml:space="preserve">└── git </w:t>
+      </w:r>
+      <w:proofErr w:type="gramStart"/>
+      <w:r>
+        <w:t>commit .</w:t>
+      </w:r>
+      <w:proofErr w:type="gramEnd"/>
+      <w:r>
+        <w:t xml:space="preserve"> </w:t>
       </w:r>
     </w:p>
     <w:p>
@@ -1087,8 +1205,13 @@
         <w:spacing w:after="0" w:line="240" w:lineRule="auto"/>
       </w:pPr>
       <w:r>
-        <w:t>Once committed in the local Git directory, the same is ‘pushed’ to the remote origin on GitHub to update the repository</w:t>
-      </w:r>
+        <w:t xml:space="preserve">Once committed in the local Git directory, the same is ‘pushed’ to the remote origin on GitHub to update the </w:t>
+      </w:r>
+      <w:proofErr w:type="gramStart"/>
+      <w:r>
+        <w:t>repository</w:t>
+      </w:r>
+      <w:proofErr w:type="gramEnd"/>
     </w:p>
     <w:p>
       <w:pPr>
@@ -1096,11 +1219,13 @@
         <w:ind w:left="1440"/>
       </w:pPr>
       <w:r>
-        <w:t xml:space="preserve">└── </w:t>
-      </w:r>
-      <w:r>
-        <w:t>git push .</w:t>
-      </w:r>
+        <w:t xml:space="preserve">└── git </w:t>
+      </w:r>
+      <w:proofErr w:type="gramStart"/>
+      <w:r>
+        <w:t>push .</w:t>
+      </w:r>
+      <w:proofErr w:type="gramEnd"/>
     </w:p>
     <w:p>
       <w:pPr>
@@ -1142,16 +1267,242 @@
         <mc:AlternateContent>
           <mc:Choice Requires="wpg">
             <w:drawing>
-              <wp:anchor distT="0" distB="0" distL="114300" distR="114300" simplePos="0" relativeHeight="251660288" behindDoc="0" locked="0" layoutInCell="1" allowOverlap="1" wp14:anchorId="3E2C52E5" wp14:editId="553DD699">
+              <wp:anchor distT="0" distB="0" distL="114300" distR="114300" simplePos="0" relativeHeight="251663360" behindDoc="0" locked="0" layoutInCell="1" allowOverlap="1" wp14:anchorId="52824CD7" wp14:editId="4003626C">
                 <wp:simplePos x="0" y="0"/>
                 <wp:positionH relativeFrom="column">
-                  <wp:posOffset>422564</wp:posOffset>
+                  <wp:posOffset>571500</wp:posOffset>
                 </wp:positionH>
                 <wp:positionV relativeFrom="paragraph">
-                  <wp:posOffset>9294</wp:posOffset>
+                  <wp:posOffset>64610</wp:posOffset>
                 </wp:positionV>
-                <wp:extent cx="5375275" cy="4322387"/>
-                <wp:effectExtent l="0" t="0" r="0" b="2540"/>
+                <wp:extent cx="5207635" cy="3456478"/>
+                <wp:effectExtent l="0" t="0" r="0" b="0"/>
+                <wp:wrapSquare wrapText="bothSides"/>
+                <wp:docPr id="6" name="Group 6"/>
+                <wp:cNvGraphicFramePr/>
+                <a:graphic xmlns:a="http://schemas.openxmlformats.org/drawingml/2006/main">
+                  <a:graphicData uri="http://schemas.microsoft.com/office/word/2010/wordprocessingGroup">
+                    <wpg:wgp>
+                      <wpg:cNvGrpSpPr/>
+                      <wpg:grpSpPr>
+                        <a:xfrm>
+                          <a:off x="0" y="0"/>
+                          <a:ext cx="5207635" cy="3456478"/>
+                          <a:chOff x="0" y="0"/>
+                          <a:chExt cx="5207635" cy="3456478"/>
+                        </a:xfrm>
+                      </wpg:grpSpPr>
+                      <pic:pic xmlns:pic="http://schemas.openxmlformats.org/drawingml/2006/picture">
+                        <pic:nvPicPr>
+                          <pic:cNvPr id="2" name="Picture 2" descr="Graphical user interface, text, application, email&#10;&#10;Description automatically generated"/>
+                          <pic:cNvPicPr>
+                            <a:picLocks noChangeAspect="1"/>
+                          </pic:cNvPicPr>
+                        </pic:nvPicPr>
+                        <pic:blipFill>
+                          <a:blip r:embed="rId8" cstate="print">
+                            <a:extLst>
+                              <a:ext uri="{28A0092B-C50C-407E-A947-70E740481C1C}">
+                                <a14:useLocalDpi xmlns:a14="http://schemas.microsoft.com/office/drawing/2010/main" val="0"/>
+                              </a:ext>
+                            </a:extLst>
+                          </a:blip>
+                          <a:stretch>
+                            <a:fillRect/>
+                          </a:stretch>
+                        </pic:blipFill>
+                        <pic:spPr>
+                          <a:xfrm>
+                            <a:off x="0" y="0"/>
+                            <a:ext cx="5207635" cy="3200400"/>
+                          </a:xfrm>
+                          <a:prstGeom prst="rect">
+                            <a:avLst/>
+                          </a:prstGeom>
+                        </pic:spPr>
+                      </pic:pic>
+                      <wps:wsp>
+                        <wps:cNvPr id="5" name="Text Box 5"/>
+                        <wps:cNvSpPr txBox="1"/>
+                        <wps:spPr>
+                          <a:xfrm>
+                            <a:off x="838200" y="3255818"/>
+                            <a:ext cx="4239260" cy="200660"/>
+                          </a:xfrm>
+                          <a:prstGeom prst="rect">
+                            <a:avLst/>
+                          </a:prstGeom>
+                          <a:solidFill>
+                            <a:prstClr val="white"/>
+                          </a:solidFill>
+                          <a:ln>
+                            <a:noFill/>
+                          </a:ln>
+                        </wps:spPr>
+                        <wps:txbx>
+                          <w:txbxContent>
+                            <w:p>
+                              <w:pPr>
+                                <w:pStyle w:val="Caption"/>
+                                <w:jc w:val="center"/>
+                                <w:rPr>
+                                  <w:noProof/>
+                                </w:rPr>
+                              </w:pPr>
+                              <w:r>
+                                <w:t xml:space="preserve">Figure </w:t>
+                              </w:r>
+                              <w:r>
+                                <w:fldChar w:fldCharType="begin"/>
+                              </w:r>
+                              <w:r>
+                                <w:instrText xml:space="preserve"> SEQ Figure \* ARABIC </w:instrText>
+                              </w:r>
+                              <w:r>
+                                <w:fldChar w:fldCharType="separate"/>
+                              </w:r>
+                              <w:r>
+                                <w:rPr>
+                                  <w:noProof/>
+                                </w:rPr>
+                                <w:t>2</w:t>
+                              </w:r>
+                              <w:r>
+                                <w:rPr>
+                                  <w:noProof/>
+                                </w:rPr>
+                                <w:fldChar w:fldCharType="end"/>
+                              </w:r>
+                              <w:r>
+                                <w:t>: GitHub Version Control</w:t>
+                              </w:r>
+                            </w:p>
+                          </w:txbxContent>
+                        </wps:txbx>
+                        <wps:bodyPr rot="0" spcFirstLastPara="0" vertOverflow="overflow" horzOverflow="overflow" vert="horz" wrap="square" lIns="0" tIns="0" rIns="0" bIns="0" numCol="1" spcCol="0" rtlCol="0" fromWordArt="0" anchor="t" anchorCtr="0" forceAA="0" compatLnSpc="1">
+                          <a:prstTxWarp prst="textNoShape">
+                            <a:avLst/>
+                          </a:prstTxWarp>
+                          <a:noAutofit/>
+                        </wps:bodyPr>
+                      </wps:wsp>
+                    </wpg:wgp>
+                  </a:graphicData>
+                </a:graphic>
+              </wp:anchor>
+            </w:drawing>
+          </mc:Choice>
+          <mc:Fallback>
+            <w:pict>
+              <v:group w14:anchorId="52824CD7" id="Group 6" o:spid="_x0000_s1026" style="position:absolute;margin-left:45pt;margin-top:5.1pt;width:410.05pt;height:272.15pt;z-index:251663360" coordsize="52076,34564" o:gfxdata="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">
+                <v:shapetype id="_x0000_t75" coordsize="21600,21600" o:spt="75" o:preferrelative="t" path="m@4@5l@4@11@9@11@9@5xe" filled="f" stroked="f">
+                  <v:stroke joinstyle="miter"/>
+                  <v:formulas>
+                    <v:f eqn="if lineDrawn pixelLineWidth 0"/>
+                    <v:f eqn="sum @0 1 0"/>
+                    <v:f eqn="sum 0 0 @1"/>
+                    <v:f eqn="prod @2 1 2"/>
+                    <v:f eqn="prod @3 21600 pixelWidth"/>
+                    <v:f eqn="prod @3 21600 pixelHeight"/>
+                    <v:f eqn="sum @0 0 1"/>
+                    <v:f eqn="prod @6 1 2"/>
+                    <v:f eqn="prod @7 21600 pixelWidth"/>
+                    <v:f eqn="sum @8 21600 0"/>
+                    <v:f eqn="prod @7 21600 pixelHeight"/>
+                    <v:f eqn="sum @10 21600 0"/>
+                  </v:formulas>
+                  <v:path o:extrusionok="f" gradientshapeok="t" o:connecttype="rect"/>
+                  <o:lock v:ext="edit" aspectratio="t"/>
+                </v:shapetype>
+                <v:shape id="Picture 2" o:spid="_x0000_s1027" type="#_x0000_t75" alt="Graphical user interface, text, application, email&#10;&#10;Description automatically generated" style="position:absolute;width:52076;height:32004;visibility:visible;mso-wrap-style:square" o:gfxdata="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">
+                  <v:imagedata r:id="rId9" o:title="Graphical user interface, text, application, email&#10;&#10;Description automatically generated"/>
+                </v:shape>
+                <v:shapetype id="_x0000_t202" coordsize="21600,21600" o:spt="202" path="m,l,21600r21600,l21600,xe">
+                  <v:stroke joinstyle="miter"/>
+                  <v:path gradientshapeok="t" o:connecttype="rect"/>
+                </v:shapetype>
+                <v:shape id="Text Box 5" o:spid="_x0000_s1028" type="#_x0000_t202" style="position:absolute;left:8382;top:32558;width:42392;height:2006;visibility:visible;mso-wrap-style:square;v-text-anchor:top" o:gfxdata="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" stroked="f">
+                  <v:textbox inset="0,0,0,0">
+                    <w:txbxContent>
+                      <w:p>
+                        <w:pPr>
+                          <w:pStyle w:val="Caption"/>
+                          <w:jc w:val="center"/>
+                          <w:rPr>
+                            <w:noProof/>
+                          </w:rPr>
+                        </w:pPr>
+                        <w:r>
+                          <w:t xml:space="preserve">Figure </w:t>
+                        </w:r>
+                        <w:r>
+                          <w:fldChar w:fldCharType="begin"/>
+                        </w:r>
+                        <w:r>
+                          <w:instrText xml:space="preserve"> SEQ Figure \* ARABIC </w:instrText>
+                        </w:r>
+                        <w:r>
+                          <w:fldChar w:fldCharType="separate"/>
+                        </w:r>
+                        <w:r>
+                          <w:rPr>
+                            <w:noProof/>
+                          </w:rPr>
+                          <w:t>2</w:t>
+                        </w:r>
+                        <w:r>
+                          <w:rPr>
+                            <w:noProof/>
+                          </w:rPr>
+                          <w:fldChar w:fldCharType="end"/>
+                        </w:r>
+                        <w:r>
+                          <w:t>: GitHub Version Control</w:t>
+                        </w:r>
+                      </w:p>
+                    </w:txbxContent>
+                  </v:textbox>
+                </v:shape>
+                <w10:wrap type="square"/>
+              </v:group>
+            </w:pict>
+          </mc:Fallback>
+        </mc:AlternateContent>
+      </w:r>
+    </w:p>
+    <w:p/>
+    <w:p>
+      <w:pPr>
+        <w:pStyle w:val="ListParagraph"/>
+        <w:numPr>
+          <w:ilvl w:val="0"/>
+          <w:numId w:val="1"/>
+        </w:numPr>
+        <w:spacing w:after="0" w:line="240" w:lineRule="auto"/>
+      </w:pPr>
+      <w:r>
+        <w:lastRenderedPageBreak/>
+        <w:t>By clicking on the commit (top right on the site), one can see the versions of the documents as they were ‘pushed’ top the GitHub.</w:t>
+      </w:r>
+    </w:p>
+    <w:p>
+      <w:r>
+        <w:rPr>
+          <w:noProof/>
+        </w:rPr>
+        <mc:AlternateContent>
+          <mc:Choice Requires="wpg">
+            <w:drawing>
+              <wp:anchor distT="0" distB="0" distL="114300" distR="114300" simplePos="0" relativeHeight="251660288" behindDoc="0" locked="0" layoutInCell="1" allowOverlap="1" wp14:anchorId="3E2C52E5" wp14:editId="2BFA84D9">
+                <wp:simplePos x="0" y="0"/>
+                <wp:positionH relativeFrom="column">
+                  <wp:posOffset>513781</wp:posOffset>
+                </wp:positionH>
+                <wp:positionV relativeFrom="paragraph">
+                  <wp:posOffset>82550</wp:posOffset>
+                </wp:positionV>
+                <wp:extent cx="4895850" cy="3534410"/>
+                <wp:effectExtent l="0" t="0" r="0" b="8890"/>
                 <wp:wrapSquare wrapText="bothSides"/>
                 <wp:docPr id="4" name="Group 4"/>
                 <wp:cNvGraphicFramePr/>
@@ -1162,7 +1513,7 @@
                       <wpg:grpSpPr>
                         <a:xfrm>
                           <a:off x="0" y="0"/>
-                          <a:ext cx="5375275" cy="4322387"/>
+                          <a:ext cx="4895850" cy="3534410"/>
                           <a:chOff x="0" y="0"/>
                           <a:chExt cx="5375275" cy="4322387"/>
                         </a:xfrm>
@@ -1175,7 +1526,7 @@
                           </pic:cNvPicPr>
                         </pic:nvPicPr>
                         <pic:blipFill>
-                          <a:blip r:embed="rId8" cstate="print">
+                          <a:blip r:embed="rId10" cstate="print">
                             <a:extLst>
                               <a:ext uri="{28A0092B-C50C-407E-A947-70E740481C1C}">
                                 <a14:useLocalDpi xmlns:a14="http://schemas.microsoft.com/office/drawing/2010/main" val="0"/>
@@ -1227,14 +1578,27 @@
                               <w:r>
                                 <w:t xml:space="preserve">Figure </w:t>
                               </w:r>
-                              <w:fldSimple w:instr=" SEQ Figure \* ARABIC ">
-                                <w:r>
-                                  <w:rPr>
-                                    <w:noProof/>
-                                  </w:rPr>
-                                  <w:t>1</w:t>
-                                </w:r>
-                              </w:fldSimple>
+                              <w:r>
+                                <w:fldChar w:fldCharType="begin"/>
+                              </w:r>
+                              <w:r>
+                                <w:instrText xml:space="preserve"> SEQ Figure \* ARABIC </w:instrText>
+                              </w:r>
+                              <w:r>
+                                <w:fldChar w:fldCharType="separate"/>
+                              </w:r>
+                              <w:r>
+                                <w:rPr>
+                                  <w:noProof/>
+                                </w:rPr>
+                                <w:t>1</w:t>
+                              </w:r>
+                              <w:r>
+                                <w:rPr>
+                                  <w:noProof/>
+                                </w:rPr>
+                                <w:fldChar w:fldCharType="end"/>
+                              </w:r>
                               <w:r>
                                 <w:t>: GitHub Repository</w:t>
                               </w:r>
@@ -1251,39 +1615,22 @@
                     </wpg:wgp>
                   </a:graphicData>
                 </a:graphic>
+                <wp14:sizeRelH relativeFrom="margin">
+                  <wp14:pctWidth>0</wp14:pctWidth>
+                </wp14:sizeRelH>
+                <wp14:sizeRelV relativeFrom="margin">
+                  <wp14:pctHeight>0</wp14:pctHeight>
+                </wp14:sizeRelV>
               </wp:anchor>
             </w:drawing>
           </mc:Choice>
           <mc:Fallback>
             <w:pict>
-              <v:group w14:anchorId="3E2C52E5" id="Group 4" o:spid="_x0000_s1026" style="position:absolute;margin-left:33.25pt;margin-top:.75pt;width:423.25pt;height:340.35pt;z-index:251660288" coordsize="53752,43223" o:gfxdata="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">
-                <v:shapetype id="_x0000_t75" coordsize="21600,21600" o:spt="75" o:preferrelative="t" path="m@4@5l@4@11@9@11@9@5xe" filled="f" stroked="f">
-                  <v:stroke joinstyle="miter"/>
-                  <v:formulas>
-                    <v:f eqn="if lineDrawn pixelLineWidth 0"/>
-                    <v:f eqn="sum @0 1 0"/>
-                    <v:f eqn="sum 0 0 @1"/>
-                    <v:f eqn="prod @2 1 2"/>
-                    <v:f eqn="prod @3 21600 pixelWidth"/>
-                    <v:f eqn="prod @3 21600 pixelHeight"/>
-                    <v:f eqn="sum @0 0 1"/>
-                    <v:f eqn="prod @6 1 2"/>
-                    <v:f eqn="prod @7 21600 pixelWidth"/>
-                    <v:f eqn="sum @8 21600 0"/>
-                    <v:f eqn="prod @7 21600 pixelHeight"/>
-                    <v:f eqn="sum @10 21600 0"/>
-                  </v:formulas>
-                  <v:path o:extrusionok="f" gradientshapeok="t" o:connecttype="rect"/>
-                  <o:lock v:ext="edit" aspectratio="t"/>
-                </v:shapetype>
-                <v:shape id="Picture 1" o:spid="_x0000_s1027" type="#_x0000_t75" style="position:absolute;width:53752;height:40640;visibility:visible;mso-wrap-style:square" o:gfxdata="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">
-                  <v:imagedata r:id="rId9" o:title=""/>
+              <v:group w14:anchorId="3E2C52E5" id="Group 4" o:spid="_x0000_s1029" style="position:absolute;margin-left:40.45pt;margin-top:6.5pt;width:385.5pt;height:278.3pt;z-index:251660288;mso-width-relative:margin;mso-height-relative:margin" coordsize="53752,43223" o:gfxdata="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">
+                <v:shape id="Picture 1" o:spid="_x0000_s1030" type="#_x0000_t75" style="position:absolute;width:53752;height:40640;visibility:visible;mso-wrap-style:square" o:gfxdata="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">
+                  <v:imagedata r:id="rId11" o:title=""/>
                 </v:shape>
-                <v:shapetype id="_x0000_t202" coordsize="21600,21600" o:spt="202" path="m,l,21600r21600,l21600,xe">
-                  <v:stroke joinstyle="miter"/>
-                  <v:path gradientshapeok="t" o:connecttype="rect"/>
-                </v:shapetype>
-                <v:shape id="Text Box 3" o:spid="_x0000_s1028" type="#_x0000_t202" style="position:absolute;left:969;top:41217;width:52020;height:2006;visibility:visible;mso-wrap-style:square;v-text-anchor:top" o:gfxdata="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" stroked="f">
+                <v:shape id="Text Box 3" o:spid="_x0000_s1031" type="#_x0000_t202" style="position:absolute;left:969;top:41217;width:52020;height:2006;visibility:visible;mso-wrap-style:square;v-text-anchor:top" o:gfxdata="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" stroked="f">
                   <v:textbox inset="0,0,0,0">
                     <w:txbxContent>
                       <w:p>
@@ -1297,14 +1644,27 @@
                         <w:r>
                           <w:t xml:space="preserve">Figure </w:t>
                         </w:r>
-                        <w:fldSimple w:instr=" SEQ Figure \* ARABIC ">
-                          <w:r>
-                            <w:rPr>
-                              <w:noProof/>
-                            </w:rPr>
-                            <w:t>1</w:t>
-                          </w:r>
-                        </w:fldSimple>
+                        <w:r>
+                          <w:fldChar w:fldCharType="begin"/>
+                        </w:r>
+                        <w:r>
+                          <w:instrText xml:space="preserve"> SEQ Figure \* ARABIC </w:instrText>
+                        </w:r>
+                        <w:r>
+                          <w:fldChar w:fldCharType="separate"/>
+                        </w:r>
+                        <w:r>
+                          <w:rPr>
+                            <w:noProof/>
+                          </w:rPr>
+                          <w:t>1</w:t>
+                        </w:r>
+                        <w:r>
+                          <w:rPr>
+                            <w:noProof/>
+                          </w:rPr>
+                          <w:fldChar w:fldCharType="end"/>
+                        </w:r>
                         <w:r>
                           <w:t>: GitHub Repository</w:t>
                         </w:r>
@@ -1319,184 +1679,6 @@
         </mc:AlternateContent>
       </w:r>
     </w:p>
-    <w:p/>
-    <w:p>
-      <w:pPr>
-        <w:pStyle w:val="ListParagraph"/>
-        <w:numPr>
-          <w:ilvl w:val="0"/>
-          <w:numId w:val="1"/>
-        </w:numPr>
-        <w:spacing w:after="0" w:line="240" w:lineRule="auto"/>
-      </w:pPr>
-      <w:r>
-        <w:lastRenderedPageBreak/>
-        <w:t>By clicking on the commit (top right on the site), one can see the versions of the documents as they were ‘pushed’ top the GitHub.</w:t>
-      </w:r>
-    </w:p>
-    <w:p>
-      <w:r>
-        <w:rPr>
-          <w:noProof/>
-        </w:rPr>
-        <mc:AlternateContent>
-          <mc:Choice Requires="wpg">
-            <w:drawing>
-              <wp:anchor distT="0" distB="0" distL="114300" distR="114300" simplePos="0" relativeHeight="251663360" behindDoc="0" locked="0" layoutInCell="1" allowOverlap="1" wp14:anchorId="52824CD7" wp14:editId="17D5B043">
-                <wp:simplePos x="0" y="0"/>
-                <wp:positionH relativeFrom="column">
-                  <wp:posOffset>0</wp:posOffset>
-                </wp:positionH>
-                <wp:positionV relativeFrom="paragraph">
-                  <wp:posOffset>0</wp:posOffset>
-                </wp:positionV>
-                <wp:extent cx="5207635" cy="3456478"/>
-                <wp:effectExtent l="0" t="0" r="0" b="0"/>
-                <wp:wrapSquare wrapText="bothSides"/>
-                <wp:docPr id="6" name="Group 6"/>
-                <wp:cNvGraphicFramePr/>
-                <a:graphic xmlns:a="http://schemas.openxmlformats.org/drawingml/2006/main">
-                  <a:graphicData uri="http://schemas.microsoft.com/office/word/2010/wordprocessingGroup">
-                    <wpg:wgp>
-                      <wpg:cNvGrpSpPr/>
-                      <wpg:grpSpPr>
-                        <a:xfrm>
-                          <a:off x="0" y="0"/>
-                          <a:ext cx="5207635" cy="3456478"/>
-                          <a:chOff x="0" y="0"/>
-                          <a:chExt cx="5207635" cy="3456478"/>
-                        </a:xfrm>
-                      </wpg:grpSpPr>
-                      <pic:pic xmlns:pic="http://schemas.openxmlformats.org/drawingml/2006/picture">
-                        <pic:nvPicPr>
-                          <pic:cNvPr id="2" name="Picture 2" descr="Graphical user interface, text, application, email&#10;&#10;Description automatically generated"/>
-                          <pic:cNvPicPr>
-                            <a:picLocks noChangeAspect="1"/>
-                          </pic:cNvPicPr>
-                        </pic:nvPicPr>
-                        <pic:blipFill>
-                          <a:blip r:embed="rId10" cstate="print">
-                            <a:extLst>
-                              <a:ext uri="{28A0092B-C50C-407E-A947-70E740481C1C}">
-                                <a14:useLocalDpi xmlns:a14="http://schemas.microsoft.com/office/drawing/2010/main" val="0"/>
-                              </a:ext>
-                            </a:extLst>
-                          </a:blip>
-                          <a:stretch>
-                            <a:fillRect/>
-                          </a:stretch>
-                        </pic:blipFill>
-                        <pic:spPr>
-                          <a:xfrm>
-                            <a:off x="0" y="0"/>
-                            <a:ext cx="5207635" cy="3200400"/>
-                          </a:xfrm>
-                          <a:prstGeom prst="rect">
-                            <a:avLst/>
-                          </a:prstGeom>
-                        </pic:spPr>
-                      </pic:pic>
-                      <wps:wsp>
-                        <wps:cNvPr id="5" name="Text Box 5"/>
-                        <wps:cNvSpPr txBox="1"/>
-                        <wps:spPr>
-                          <a:xfrm>
-                            <a:off x="838200" y="3255818"/>
-                            <a:ext cx="4239260" cy="200660"/>
-                          </a:xfrm>
-                          <a:prstGeom prst="rect">
-                            <a:avLst/>
-                          </a:prstGeom>
-                          <a:solidFill>
-                            <a:prstClr val="white"/>
-                          </a:solidFill>
-                          <a:ln>
-                            <a:noFill/>
-                          </a:ln>
-                        </wps:spPr>
-                        <wps:txbx>
-                          <w:txbxContent>
-                            <w:p>
-                              <w:pPr>
-                                <w:pStyle w:val="Caption"/>
-                                <w:jc w:val="center"/>
-                                <w:rPr>
-                                  <w:noProof/>
-                                </w:rPr>
-                              </w:pPr>
-                              <w:r>
-                                <w:t xml:space="preserve">Figure </w:t>
-                              </w:r>
-                              <w:fldSimple w:instr=" SEQ Figure \* ARABIC ">
-                                <w:r>
-                                  <w:rPr>
-                                    <w:noProof/>
-                                  </w:rPr>
-                                  <w:t>2</w:t>
-                                </w:r>
-                              </w:fldSimple>
-                              <w:r>
-                                <w:t>: GitHub Version Control</w:t>
-                              </w:r>
-                            </w:p>
-                          </w:txbxContent>
-                        </wps:txbx>
-                        <wps:bodyPr rot="0" spcFirstLastPara="0" vertOverflow="overflow" horzOverflow="overflow" vert="horz" wrap="square" lIns="0" tIns="0" rIns="0" bIns="0" numCol="1" spcCol="0" rtlCol="0" fromWordArt="0" anchor="t" anchorCtr="0" forceAA="0" compatLnSpc="1">
-                          <a:prstTxWarp prst="textNoShape">
-                            <a:avLst/>
-                          </a:prstTxWarp>
-                          <a:noAutofit/>
-                        </wps:bodyPr>
-                      </wps:wsp>
-                    </wpg:wgp>
-                  </a:graphicData>
-                </a:graphic>
-              </wp:anchor>
-            </w:drawing>
-          </mc:Choice>
-          <mc:Fallback>
-            <w:pict>
-              <v:group w14:anchorId="52824CD7" id="Group 6" o:spid="_x0000_s1029" style="position:absolute;margin-left:0;margin-top:0;width:410.05pt;height:272.15pt;z-index:251663360" coordsize="52076,34564" o:gfxdata="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">
-                <v:shape id="Picture 2" o:spid="_x0000_s1030" type="#_x0000_t75" alt="Graphical user interface, text, application, email&#10;&#10;Description automatically generated" style="position:absolute;width:52076;height:32004;visibility:visible;mso-wrap-style:square" o:gfxdata="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">
-                  <v:imagedata r:id="rId11" o:title="Graphical user interface, text, application, email&#10;&#10;Description automatically generated"/>
-                </v:shape>
-                <v:shape id="Text Box 5" o:spid="_x0000_s1031" type="#_x0000_t202" style="position:absolute;left:8382;top:32558;width:42392;height:2006;visibility:visible;mso-wrap-style:square;v-text-anchor:top" o:gfxdata="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" stroked="f">
-                  <v:textbox inset="0,0,0,0">
-                    <w:txbxContent>
-                      <w:p>
-                        <w:pPr>
-                          <w:pStyle w:val="Caption"/>
-                          <w:jc w:val="center"/>
-                          <w:rPr>
-                            <w:noProof/>
-                          </w:rPr>
-                        </w:pPr>
-                        <w:r>
-                          <w:t xml:space="preserve">Figure </w:t>
-                        </w:r>
-                        <w:fldSimple w:instr=" SEQ Figure \* ARABIC ">
-                          <w:r>
-                            <w:rPr>
-                              <w:noProof/>
-                            </w:rPr>
-                            <w:t>2</w:t>
-                          </w:r>
-                        </w:fldSimple>
-                        <w:r>
-                          <w:t>: GitHub Version Control</w:t>
-                        </w:r>
-                      </w:p>
-                    </w:txbxContent>
-                  </v:textbox>
-                </v:shape>
-                <w10:wrap type="square"/>
-              </v:group>
-            </w:pict>
-          </mc:Fallback>
-        </mc:AlternateContent>
-      </w:r>
-    </w:p>
-    <w:p/>
     <w:sectPr>
       <w:footerReference w:type="default" r:id="rId12"/>
       <w:pgSz w:w="11906" w:h="16838"/>

</xml_diff>